<commit_message>
updating proposal to show api.
</commit_message>
<xml_diff>
--- a/proposal-schema/Proposal Part 2.docx
+++ b/proposal-schema/Proposal Part 2.docx
@@ -5,6 +5,32 @@
   <w:body>
     <w:p>
       <w:pPr>
+        <w:ind w:left="720" w:hanging="360"/>
+      </w:pPr>
+      <w:r>
+        <w:rPr>
+          <w:b/>
+          <w:bCs/>
+        </w:rPr>
+        <w:t>API:</w:t>
+      </w:r>
+      <w:r>
+        <w:t xml:space="preserve"> </w:t>
+      </w:r>
+      <w:r>
+        <w:t>https://developers.themoviedb.org/3/getting-started/introduction</w:t>
+      </w:r>
+    </w:p>
+    <w:p>
+      <w:pPr>
+        <w:ind w:left="720"/>
+        <w:rPr>
+          <w:b/>
+        </w:rPr>
+      </w:pPr>
+    </w:p>
+    <w:p>
+      <w:pPr>
         <w:numPr>
           <w:ilvl w:val="0"/>
           <w:numId w:val="1"/>
@@ -58,7 +84,15 @@
         <w:ind w:left="720"/>
       </w:pPr>
       <w:r>
-        <w:t>All ages; anyone that wants to search up movie information.</w:t>
+        <w:t xml:space="preserve">All </w:t>
+      </w:r>
+      <w:proofErr w:type="gramStart"/>
+      <w:r>
+        <w:t>ages;</w:t>
+      </w:r>
+      <w:proofErr w:type="gramEnd"/>
+      <w:r>
+        <w:t xml:space="preserve"> anyone that wants to search up movie information.</w:t>
       </w:r>
     </w:p>
     <w:p>
@@ -77,13 +111,7 @@
         <w:rPr>
           <w:b/>
         </w:rPr>
-        <w:t>What data do you plan on using? You may have not picked your actual API yet, which is fine, just outline what kind of data you would like it to</w:t>
-      </w:r>
-      <w:r>
-        <w:rPr>
-          <w:b/>
-        </w:rPr>
-        <w:t xml:space="preserve"> contain.</w:t>
+        <w:t>What data do you plan on using? You may have not picked your actual API yet, which is fine, just outline what kind of data you would like it to contain.</w:t>
       </w:r>
       <w:r>
         <w:t xml:space="preserve"> </w:t>
@@ -94,7 +122,15 @@
         <w:ind w:left="720"/>
       </w:pPr>
       <w:r>
-        <w:t xml:space="preserve">Facts about the movie, it’s status, budget, how much it earned, the cast, and any available reviews. </w:t>
+        <w:t xml:space="preserve">Facts about the movie, </w:t>
+      </w:r>
+      <w:proofErr w:type="gramStart"/>
+      <w:r>
+        <w:t>it’s</w:t>
+      </w:r>
+      <w:proofErr w:type="gramEnd"/>
+      <w:r>
+        <w:t xml:space="preserve"> status, budget, how much it earned, the cast, and any available reviews. </w:t>
       </w:r>
     </w:p>
     <w:p>
@@ -116,13 +152,21 @@
         <w:rPr>
           <w:b/>
         </w:rPr>
-        <w:t>In brief, outline your approach to creating yo</w:t>
-      </w:r>
-      <w:r>
-        <w:rPr>
-          <w:b/>
-        </w:rPr>
-        <w:t>ur project (knowing that you may not know everything in advance and that these details might change later).Answer questions like the ones below, but feel free to add more information:</w:t>
+        <w:t>In brief, outline your approach to creating your project (knowing that you may not know everything in advance and that these details might change later</w:t>
+      </w:r>
+      <w:proofErr w:type="gramStart"/>
+      <w:r>
+        <w:rPr>
+          <w:b/>
+        </w:rPr>
+        <w:t>).Answer</w:t>
+      </w:r>
+      <w:proofErr w:type="gramEnd"/>
+      <w:r>
+        <w:rPr>
+          <w:b/>
+        </w:rPr>
+        <w:t xml:space="preserve"> questions like the ones below, but feel free to add more information:</w:t>
       </w:r>
     </w:p>
     <w:p>
@@ -163,13 +207,7 @@
         <w:rPr>
           <w:b/>
         </w:rPr>
-        <w:t xml:space="preserve">b. What kinds of </w:t>
-      </w:r>
-      <w:r>
-        <w:rPr>
-          <w:b/>
-        </w:rPr>
-        <w:t>issues might you run into with your API?</w:t>
+        <w:t>b. What kinds of issues might you run into with your API?</w:t>
       </w:r>
     </w:p>
     <w:p>
@@ -239,7 +277,15 @@
         <w:ind w:left="720"/>
       </w:pPr>
       <w:r>
-        <w:t xml:space="preserve">Ability to view a movie and it’s information, along with a trailer for the movie and an ability to leave a review. </w:t>
+        <w:t xml:space="preserve">Ability to view a movie and </w:t>
+      </w:r>
+      <w:proofErr w:type="gramStart"/>
+      <w:r>
+        <w:t>it’s</w:t>
+      </w:r>
+      <w:proofErr w:type="gramEnd"/>
+      <w:r>
+        <w:t xml:space="preserve"> information, along with a trailer for the movie and an ability to leave a review. </w:t>
       </w:r>
     </w:p>
     <w:p>
@@ -267,6 +313,17 @@
       </w:pPr>
       <w:r>
         <w:t>User can search a movie, login or signup, create lists</w:t>
+      </w:r>
+      <w:r>
+        <w:t xml:space="preserve">, write reviews and </w:t>
+      </w:r>
+      <w:proofErr w:type="gramStart"/>
+      <w:r>
+        <w:t>create  a</w:t>
+      </w:r>
+      <w:proofErr w:type="gramEnd"/>
+      <w:r>
+        <w:t xml:space="preserve"> watchlist.</w:t>
       </w:r>
     </w:p>
     <w:sectPr>

</xml_diff>